<commit_message>
?pdf=true added to template/{id}/donwload_draft/ и template/{id}/donwload_preview
</commit_message>
<xml_diff>
--- a/backend/data/заявление_детсад_tpl.docx
+++ b/backend/data/заявление_детсад_tpl.docx
@@ -5,7 +5,7 @@
     <w:p>
       <w:pPr>
         <w:spacing w:before="60"/>
-        <w:ind w:left="4822"/>
+        <w:ind w:left="4678"/>
         <w:rPr>
           <w:sz w:val="26"/>
           <w:lang w:val="en-US"/>
@@ -31,6 +31,7 @@
         </w:rPr>
         <w:t xml:space="preserve"> </w:t>
       </w:r>
+      <w:proofErr w:type="spellStart"/>
       <w:r>
         <w:rPr>
           <w:rStyle w:val="TemplateTag"/>
@@ -52,6 +53,7 @@
         </w:rPr>
         <w:t>Название</w:t>
       </w:r>
+      <w:proofErr w:type="spellEnd"/>
       <w:r>
         <w:rPr>
           <w:sz w:val="26"/>
@@ -69,16 +71,13 @@
     <w:p>
       <w:pPr>
         <w:spacing w:before="60"/>
-        <w:ind w:left="4822"/>
+        <w:ind w:left="4678"/>
         <w:rPr>
           <w:b/>
           <w:bCs/>
           <w:sz w:val="26"/>
         </w:rPr>
       </w:pPr>
-      <w:bookmarkStart w:id="0" w:name="_GoBack"/>
-      <w:bookmarkEnd w:id="0"/>
-      <w:proofErr w:type="gramStart"/>
       <w:r>
         <w:rPr>
           <w:b/>
@@ -97,6 +96,7 @@
         </w:rPr>
         <w:t xml:space="preserve"> </w:t>
       </w:r>
+      <w:proofErr w:type="spellStart"/>
       <w:r>
         <w:rPr>
           <w:rStyle w:val="TemplateTag"/>
@@ -111,7 +111,7 @@
         </w:rPr>
         <w:t>ФИО</w:t>
       </w:r>
-      <w:proofErr w:type="gramEnd"/>
+      <w:proofErr w:type="spellEnd"/>
       <w:r>
         <w:rPr>
           <w:b/>
@@ -121,6 +121,7 @@
         </w:rPr>
         <w:t>|</w:t>
       </w:r>
+      <w:proofErr w:type="spellStart"/>
       <w:r>
         <w:rPr>
           <w:rFonts w:ascii="Arial" w:hAnsi="Arial" w:cs="Arial"/>
@@ -130,6 +131,7 @@
         </w:rPr>
         <w:t>fio_title</w:t>
       </w:r>
+      <w:proofErr w:type="spellEnd"/>
       <w:r>
         <w:rPr>
           <w:b/>
@@ -146,7 +148,7 @@
           <w:tab w:val="left" w:pos="9966"/>
         </w:tabs>
         <w:spacing w:before="159"/>
-        <w:ind w:left="4758"/>
+        <w:ind w:left="4678"/>
         <w:rPr>
           <w:sz w:val="20"/>
         </w:rPr>
@@ -171,6 +173,7 @@
         </w:rPr>
         <w:t xml:space="preserve"> </w:t>
       </w:r>
+      <w:proofErr w:type="spellStart"/>
       <w:r>
         <w:rPr>
           <w:rStyle w:val="TemplateTag"/>
@@ -185,6 +188,7 @@
         </w:rPr>
         <w:t>ФИО</w:t>
       </w:r>
+      <w:proofErr w:type="spellEnd"/>
       <w:r>
         <w:rPr>
           <w:b/>
@@ -194,6 +198,7 @@
         </w:rPr>
         <w:t>|</w:t>
       </w:r>
+      <w:proofErr w:type="spellStart"/>
       <w:r>
         <w:rPr>
           <w:rFonts w:ascii="Arial" w:hAnsi="Arial" w:cs="Arial"/>
@@ -203,6 +208,7 @@
         </w:rPr>
         <w:t>fio_title</w:t>
       </w:r>
+      <w:proofErr w:type="spellEnd"/>
       <w:r>
         <w:rPr>
           <w:b/>
@@ -228,7 +234,7 @@
           <w:tab w:val="left" w:pos="9984"/>
         </w:tabs>
         <w:spacing w:before="113"/>
-        <w:ind w:left="4758"/>
+        <w:ind w:left="4678"/>
         <w:rPr>
           <w:sz w:val="14"/>
         </w:rPr>
@@ -265,6 +271,7 @@
         </w:rPr>
         <w:t xml:space="preserve"> </w:t>
       </w:r>
+      <w:proofErr w:type="spellStart"/>
       <w:r>
         <w:rPr>
           <w:rStyle w:val="TemplateTag"/>
@@ -279,6 +286,7 @@
         </w:rPr>
         <w:t>тправительПочтовыйАдрес</w:t>
       </w:r>
+      <w:proofErr w:type="spellEnd"/>
       <w:r>
         <w:rPr>
           <w:sz w:val="26"/>
@@ -337,6 +345,8 @@
           <w:sz w:val="20"/>
         </w:rPr>
       </w:pPr>
+      <w:bookmarkStart w:id="0" w:name="_GoBack"/>
+      <w:bookmarkEnd w:id="0"/>
     </w:p>
     <w:p>
       <w:pPr>
@@ -423,7 +433,6 @@
           <w:lang w:val="en-US"/>
         </w:rPr>
       </w:pPr>
-      <w:proofErr w:type="gramStart"/>
       <w:r>
         <w:rPr>
           <w:b/>
@@ -440,6 +449,7 @@
         </w:rPr>
         <w:t xml:space="preserve"> </w:t>
       </w:r>
+      <w:proofErr w:type="spellStart"/>
       <w:r>
         <w:rPr>
           <w:rStyle w:val="TemplateTag"/>
@@ -454,13 +464,21 @@
         </w:rPr>
         <w:t>ФИО</w:t>
       </w:r>
-      <w:proofErr w:type="gramEnd"/>
-      <w:r>
-        <w:rPr>
-          <w:lang w:val="en-US"/>
-        </w:rPr>
-        <w:t>|fio_title</w:t>
-      </w:r>
+      <w:proofErr w:type="spellEnd"/>
+      <w:r>
+        <w:rPr>
+          <w:lang w:val="en-US"/>
+        </w:rPr>
+        <w:t>|</w:t>
+      </w:r>
+      <w:proofErr w:type="spellStart"/>
+      <w:r>
+        <w:rPr>
+          <w:lang w:val="en-US"/>
+        </w:rPr>
+        <w:t>fio_title</w:t>
+      </w:r>
+      <w:proofErr w:type="spellEnd"/>
       <w:r>
         <w:rPr>
           <w:b/>
@@ -668,6 +686,7 @@
         </w:rPr>
         <w:t xml:space="preserve"> </w:t>
       </w:r>
+      <w:proofErr w:type="spellStart"/>
       <w:r>
         <w:rPr>
           <w:rStyle w:val="TemplateTag"/>
@@ -675,6 +694,7 @@
         </w:rPr>
         <w:t>РебенокГруппа</w:t>
       </w:r>
+      <w:proofErr w:type="spellEnd"/>
       <w:r>
         <w:rPr>
           <w:b/>
@@ -857,7 +877,6 @@
                 <w:sz w:val="20"/>
               </w:rPr>
             </w:pPr>
-            <w:proofErr w:type="gramStart"/>
             <w:r>
               <w:rPr>
                 <w:b/>
@@ -883,15 +902,7 @@
                 <w:rStyle w:val="TemplateTag"/>
                 <w:highlight w:val="yellow"/>
               </w:rPr>
-              <w:t>Дата</w:t>
-            </w:r>
-            <w:proofErr w:type="gramEnd"/>
-            <w:r>
-              <w:rPr>
-                <w:rStyle w:val="TemplateTag"/>
-                <w:highlight w:val="yellow"/>
-              </w:rPr>
-              <w:t>3</w:t>
+              <w:t>Дата3</w:t>
             </w:r>
             <w:r>
               <w:rPr>

</xml_diff>